<commit_message>
Updated Reflection Doc and excel book
</commit_message>
<xml_diff>
--- a/Reflection.docx
+++ b/Reflection.docx
@@ -92,13 +92,8 @@
         </w:numPr>
         <w:spacing w:line="240" w:lineRule="auto"/>
       </w:pPr>
-      <w:proofErr w:type="spellStart"/>
-      <w:r>
-        <w:t>Kickstarters</w:t>
-      </w:r>
-      <w:proofErr w:type="spellEnd"/>
-      <w:r>
-        <w:t xml:space="preserve"> for theatre, specifically plays, are created far more than any other category</w:t>
+      <w:r>
+        <w:t>Kickstarters for theatre, specifically plays, are created far more than any other category</w:t>
       </w:r>
     </w:p>
     <w:p>
@@ -139,13 +134,63 @@
       <w:pPr>
         <w:pStyle w:val="ListParagraph"/>
         <w:spacing w:line="240" w:lineRule="auto"/>
-        <w:rPr>
-          <w:b/>
-          <w:bCs/>
-        </w:rPr>
-      </w:pPr>
-      <w:r>
-        <w:t>Some limitations are</w:t>
+      </w:pPr>
+      <w:r>
+        <w:t xml:space="preserve">Some limitations </w:t>
+      </w:r>
+      <w:r>
+        <w:t>are</w:t>
+      </w:r>
+      <w:r>
+        <w:t>:</w:t>
+      </w:r>
+    </w:p>
+    <w:p>
+      <w:pPr>
+        <w:pStyle w:val="ListParagraph"/>
+        <w:spacing w:line="240" w:lineRule="auto"/>
+      </w:pPr>
+      <w:r>
+        <w:t>a)</w:t>
+      </w:r>
+      <w:r>
+        <w:t xml:space="preserve"> </w:t>
+      </w:r>
+      <w:r>
+        <w:t xml:space="preserve">we </w:t>
+      </w:r>
+      <w:r>
+        <w:t>cannot</w:t>
+      </w:r>
+      <w:r>
+        <w:t xml:space="preserve"> see certain factors of who tends to contribute to </w:t>
+      </w:r>
+      <w:r>
+        <w:t>K</w:t>
+      </w:r>
+      <w:r>
+        <w:t>ickstarters: age, gender, income bracke</w:t>
+      </w:r>
+      <w:r>
+        <w:t>t…etc.</w:t>
+      </w:r>
+    </w:p>
+    <w:p>
+      <w:pPr>
+        <w:pStyle w:val="ListParagraph"/>
+        <w:spacing w:line="240" w:lineRule="auto"/>
+      </w:pPr>
+      <w:r>
+        <w:t xml:space="preserve">b) we </w:t>
+      </w:r>
+      <w:r>
+        <w:t>cannot see</w:t>
+      </w:r>
+      <w:r>
+        <w:t xml:space="preserve"> how many times a campaign was shared</w:t>
+      </w:r>
+      <w:r>
+        <w:t xml:space="preserve"> and where they were shared (Facebook, Twitter, Reddit, YouTube, Patreon, Ko-fi…etc.)</w:t>
       </w:r>
     </w:p>
     <w:p>
@@ -197,15 +242,13 @@
         <w:t>W</w:t>
       </w:r>
       <w:r>
-        <w:t>hich country(</w:t>
-      </w:r>
-      <w:proofErr w:type="spellStart"/>
-      <w:r>
-        <w:t>ies</w:t>
-      </w:r>
-      <w:proofErr w:type="spellEnd"/>
-      <w:r>
-        <w:t>) see the most campaigns started and which has the highest success rate.</w:t>
+        <w:t>hich country(ies) see the most campaigns started and</w:t>
+      </w:r>
+      <w:r>
+        <w:t>/or</w:t>
+      </w:r>
+      <w:r>
+        <w:t xml:space="preserve"> which has the highest success rate.</w:t>
       </w:r>
     </w:p>
     <w:p>
@@ -237,7 +280,7 @@
         <w:t xml:space="preserve">spotlight </w:t>
       </w:r>
       <w:r>
-        <w:t xml:space="preserve"> makes a difference</w:t>
+        <w:t>makes a difference</w:t>
       </w:r>
     </w:p>
     <w:p>
@@ -251,6 +294,24 @@
       </w:pPr>
       <w:r>
         <w:t>The difference between success rate for those in both staff pick and spotlight vs only one or neither</w:t>
+      </w:r>
+    </w:p>
+    <w:p>
+      <w:pPr>
+        <w:spacing w:line="240" w:lineRule="auto"/>
+        <w:ind w:left="720"/>
+      </w:pPr>
+      <w:r>
+        <w:t>The above</w:t>
+      </w:r>
+      <w:r>
+        <w:t xml:space="preserve"> (a-d)</w:t>
+      </w:r>
+      <w:r>
+        <w:t xml:space="preserve"> could use Pie charts if requested</w:t>
+      </w:r>
+      <w:r>
+        <w:t>.</w:t>
       </w:r>
     </w:p>
     <w:sectPr>

</xml_diff>